<commit_message>
elaborados en la tarde
</commit_message>
<xml_diff>
--- a/eltons_github.docx
+++ b/eltons_github.docx
@@ -4,7 +4,16 @@
   <w:body>
     <w:p>
       <w:r>
-        <w:t>Documentos en la mañana</w:t>
+        <w:t xml:space="preserve">Documentos </w:t>
+      </w:r>
+      <w:r>
+        <w:t xml:space="preserve">elaborados </w:t>
+      </w:r>
+      <w:r>
+        <w:t xml:space="preserve">en la </w:t>
+      </w:r>
+      <w:r>
+        <w:t>tarde</w:t>
       </w:r>
     </w:p>
     <w:sectPr>

</xml_diff>

<commit_message>
documentos modificados proxima semana
</commit_message>
<xml_diff>
--- a/eltons_github.docx
+++ b/eltons_github.docx
@@ -7,13 +7,7 @@
         <w:t xml:space="preserve">Documentos </w:t>
       </w:r>
       <w:r>
-        <w:t xml:space="preserve">elaborados </w:t>
-      </w:r>
-      <w:r>
-        <w:t xml:space="preserve">en la </w:t>
-      </w:r>
-      <w:r>
-        <w:t>tarde</w:t>
+        <w:t>modificados la próxima semana</w:t>
       </w:r>
     </w:p>
     <w:sectPr>

</xml_diff>

<commit_message>
primer commit en la rama eltons
</commit_message>
<xml_diff>
--- a/eltons_github.docx
+++ b/eltons_github.docx
@@ -4,10 +4,7 @@
   <w:body>
     <w:p>
       <w:r>
-        <w:t xml:space="preserve">Documentos </w:t>
-      </w:r>
-      <w:r>
-        <w:t>modificados la próxima semana</w:t>
+        <w:t>Rama eltons</w:t>
       </w:r>
     </w:p>
     <w:sectPr>

</xml_diff>

<commit_message>
segundo commit en la rama eltons
</commit_message>
<xml_diff>
--- a/eltons_github.docx
+++ b/eltons_github.docx
@@ -4,8 +4,24 @@
   <w:body>
     <w:p>
       <w:r>
-        <w:t>Rama eltons</w:t>
+        <w:t xml:space="preserve">Segundo </w:t>
       </w:r>
+      <w:proofErr w:type="spellStart"/>
+      <w:r>
+        <w:t>commit</w:t>
+      </w:r>
+      <w:proofErr w:type="spellEnd"/>
+      <w:r>
+        <w:t xml:space="preserve"> de la </w:t>
+      </w:r>
+      <w:r>
+        <w:t xml:space="preserve">Rama </w:t>
+      </w:r>
+      <w:proofErr w:type="spellStart"/>
+      <w:r>
+        <w:t>eltons</w:t>
+      </w:r>
+      <w:proofErr w:type="spellEnd"/>
     </w:p>
     <w:sectPr>
       <w:pgSz w:w="12240" w:h="15840"/>

</xml_diff>

<commit_message>
subido commit en la rama master
</commit_message>
<xml_diff>
--- a/eltons_github.docx
+++ b/eltons_github.docx
@@ -4,16 +4,7 @@
   <w:body>
     <w:p>
       <w:r>
-        <w:t xml:space="preserve">Documentos </w:t>
-      </w:r>
-      <w:r>
-        <w:t xml:space="preserve">elaborados </w:t>
-      </w:r>
-      <w:r>
-        <w:t xml:space="preserve">en la </w:t>
-      </w:r>
-      <w:r>
-        <w:t>tarde</w:t>
+        <w:t>Subido commit en la rama masster a github</w:t>
       </w:r>
     </w:p>
     <w:sectPr>

</xml_diff>